<commit_message>
Finished writing DIA part
</commit_message>
<xml_diff>
--- a/Template_Files/01_SafetyPlan_LaneAssistance_Template.docx
+++ b/Template_Files/01_SafetyPlan_LaneAssistance_Template.docx
@@ -2466,12 +2466,6 @@
           <w:insideV w:val="single" w:sz="8" w:space="0" w:color="000000"/>
         </w:tblBorders>
         <w:tblLayout w:type="fixed"/>
-        <w:tblCellMar>
-          <w:top w:w="0" w:type="dxa"/>
-          <w:left w:w="0" w:type="dxa"/>
-          <w:bottom w:w="0" w:type="dxa"/>
-          <w:right w:w="0" w:type="dxa"/>
-        </w:tblCellMar>
         <w:tblLook w:val="0600" w:firstRow="0" w:lastRow="0" w:firstColumn="0" w:lastColumn="0" w:noHBand="1" w:noVBand="1"/>
       </w:tblPr>
       <w:tblGrid>
@@ -2480,14 +2474,6 @@
         <w:gridCol w:w="3405"/>
       </w:tblGrid>
       <w:tr>
-        <w:tblPrEx>
-          <w:tblCellMar>
-            <w:top w:w="0" w:type="dxa"/>
-            <w:left w:w="0" w:type="dxa"/>
-            <w:bottom w:w="0" w:type="dxa"/>
-            <w:right w:w="0" w:type="dxa"/>
-          </w:tblCellMar>
-        </w:tblPrEx>
         <w:tc>
           <w:tcPr>
             <w:tcW w:w="3750" w:type="dxa"/>
@@ -2556,14 +2542,6 @@
         </w:tc>
       </w:tr>
       <w:tr>
-        <w:tblPrEx>
-          <w:tblCellMar>
-            <w:top w:w="0" w:type="dxa"/>
-            <w:left w:w="0" w:type="dxa"/>
-            <w:bottom w:w="0" w:type="dxa"/>
-            <w:right w:w="0" w:type="dxa"/>
-          </w:tblCellMar>
-        </w:tblPrEx>
         <w:trPr>
           <w:trHeight w:val="420"/>
         </w:trPr>
@@ -2632,14 +2610,6 @@
         </w:tc>
       </w:tr>
       <w:tr>
-        <w:tblPrEx>
-          <w:tblCellMar>
-            <w:top w:w="0" w:type="dxa"/>
-            <w:left w:w="0" w:type="dxa"/>
-            <w:bottom w:w="0" w:type="dxa"/>
-            <w:right w:w="0" w:type="dxa"/>
-          </w:tblCellMar>
-        </w:tblPrEx>
         <w:trPr>
           <w:trHeight w:val="420"/>
         </w:trPr>
@@ -2708,14 +2678,6 @@
         </w:tc>
       </w:tr>
       <w:tr>
-        <w:tblPrEx>
-          <w:tblCellMar>
-            <w:top w:w="0" w:type="dxa"/>
-            <w:left w:w="0" w:type="dxa"/>
-            <w:bottom w:w="0" w:type="dxa"/>
-            <w:right w:w="0" w:type="dxa"/>
-          </w:tblCellMar>
-        </w:tblPrEx>
         <w:trPr>
           <w:trHeight w:val="420"/>
         </w:trPr>
@@ -2784,14 +2746,6 @@
         </w:tc>
       </w:tr>
       <w:tr>
-        <w:tblPrEx>
-          <w:tblCellMar>
-            <w:top w:w="0" w:type="dxa"/>
-            <w:left w:w="0" w:type="dxa"/>
-            <w:bottom w:w="0" w:type="dxa"/>
-            <w:right w:w="0" w:type="dxa"/>
-          </w:tblCellMar>
-        </w:tblPrEx>
         <w:trPr>
           <w:trHeight w:val="420"/>
         </w:trPr>
@@ -2860,14 +2814,6 @@
         </w:tc>
       </w:tr>
       <w:tr>
-        <w:tblPrEx>
-          <w:tblCellMar>
-            <w:top w:w="0" w:type="dxa"/>
-            <w:left w:w="0" w:type="dxa"/>
-            <w:bottom w:w="0" w:type="dxa"/>
-            <w:right w:w="0" w:type="dxa"/>
-          </w:tblCellMar>
-        </w:tblPrEx>
         <w:trPr>
           <w:trHeight w:val="420"/>
         </w:trPr>
@@ -2936,14 +2882,6 @@
         </w:tc>
       </w:tr>
       <w:tr>
-        <w:tblPrEx>
-          <w:tblCellMar>
-            <w:top w:w="0" w:type="dxa"/>
-            <w:left w:w="0" w:type="dxa"/>
-            <w:bottom w:w="0" w:type="dxa"/>
-            <w:right w:w="0" w:type="dxa"/>
-          </w:tblCellMar>
-        </w:tblPrEx>
         <w:trPr>
           <w:trHeight w:val="420"/>
         </w:trPr>
@@ -3013,14 +2951,6 @@
         </w:tc>
       </w:tr>
       <w:tr>
-        <w:tblPrEx>
-          <w:tblCellMar>
-            <w:top w:w="0" w:type="dxa"/>
-            <w:left w:w="0" w:type="dxa"/>
-            <w:bottom w:w="0" w:type="dxa"/>
-            <w:right w:w="0" w:type="dxa"/>
-          </w:tblCellMar>
-        </w:tblPrEx>
         <w:trPr>
           <w:trHeight w:val="420"/>
         </w:trPr>
@@ -3089,14 +3019,6 @@
         </w:tc>
       </w:tr>
       <w:tr>
-        <w:tblPrEx>
-          <w:tblCellMar>
-            <w:top w:w="0" w:type="dxa"/>
-            <w:left w:w="0" w:type="dxa"/>
-            <w:bottom w:w="0" w:type="dxa"/>
-            <w:right w:w="0" w:type="dxa"/>
-          </w:tblCellMar>
-        </w:tblPrEx>
         <w:trPr>
           <w:trHeight w:val="420"/>
         </w:trPr>
@@ -3165,14 +3087,6 @@
         </w:tc>
       </w:tr>
       <w:tr>
-        <w:tblPrEx>
-          <w:tblCellMar>
-            <w:top w:w="0" w:type="dxa"/>
-            <w:left w:w="0" w:type="dxa"/>
-            <w:bottom w:w="0" w:type="dxa"/>
-            <w:right w:w="0" w:type="dxa"/>
-          </w:tblCellMar>
-        </w:tblPrEx>
         <w:trPr>
           <w:trHeight w:val="420"/>
         </w:trPr>
@@ -4332,11 +4246,233 @@
     </w:p>
     <w:p>
       <w:pPr>
+        <w:pStyle w:val="normal"/>
+        <w:rPr>
+          <w:color w:val="auto"/>
+        </w:rPr>
+      </w:pPr>
+      <w:r>
+        <w:rPr>
+          <w:color w:val="auto"/>
+        </w:rPr>
+        <w:t>OEM Project Manager: He/She allocates resources needed for the functional safety activities in Item Level.</w:t>
+      </w:r>
+      <w:r>
+        <w:rPr>
+          <w:color w:val="auto"/>
+        </w:rPr>
+        <w:t xml:space="preserve"> Also he/she appoints safety manager or might act as a safety manager.</w:t>
+      </w:r>
+    </w:p>
+    <w:p>
+      <w:pPr>
+        <w:pStyle w:val="normal"/>
+        <w:rPr>
+          <w:color w:val="auto"/>
+        </w:rPr>
+      </w:pPr>
+    </w:p>
+    <w:p>
+      <w:pPr>
+        <w:pStyle w:val="normal"/>
+        <w:rPr>
+          <w:color w:val="auto"/>
+        </w:rPr>
+      </w:pPr>
+      <w:r>
+        <w:rPr>
+          <w:color w:val="auto"/>
+        </w:rPr>
+        <w:t>Tier1 Project Manager: He/She allocates resources needed for functional safety activiteis in component level.</w:t>
+      </w:r>
+      <w:r>
+        <w:rPr>
+          <w:color w:val="auto"/>
+        </w:rPr>
+        <w:t xml:space="preserve"> </w:t>
+      </w:r>
+      <w:r>
+        <w:rPr>
+          <w:color w:val="auto"/>
+        </w:rPr>
+        <w:t>Also he/she appoints safety manager or might act as a safety manager.</w:t>
+      </w:r>
+    </w:p>
+    <w:p>
+      <w:pPr>
+        <w:pStyle w:val="normal"/>
+        <w:rPr>
+          <w:color w:val="auto"/>
+        </w:rPr>
+      </w:pPr>
+    </w:p>
+    <w:p>
+      <w:pPr>
+        <w:pStyle w:val="normal"/>
+        <w:rPr>
+          <w:color w:val="auto"/>
+        </w:rPr>
+      </w:pPr>
+      <w:bookmarkStart w:id="21" w:name="_GoBack"/>
+      <w:bookmarkEnd w:id="21"/>
+    </w:p>
+    <w:p>
+      <w:pPr>
+        <w:pStyle w:val="normal"/>
+        <w:rPr>
+          <w:color w:val="auto"/>
+        </w:rPr>
+      </w:pPr>
+    </w:p>
+    <w:p>
+      <w:pPr>
+        <w:pStyle w:val="normal"/>
+        <w:rPr>
+          <w:color w:val="auto"/>
+        </w:rPr>
+      </w:pPr>
+      <w:r>
+        <w:rPr>
+          <w:color w:val="auto"/>
+        </w:rPr>
+        <w:t>OEM Functional Safety Manager/Engineer</w:t>
+      </w:r>
+      <w:r>
+        <w:rPr>
+          <w:color w:val="auto"/>
+        </w:rPr>
+        <w:t>:Coordinate and documenti the item level planned safety activities at the following functional safety phases:concept phase and product development at the system level. Also performs pre-audits before the safety auditor(3 months prior to main assessment)</w:t>
+      </w:r>
+    </w:p>
+    <w:p>
+      <w:pPr>
+        <w:pStyle w:val="normal"/>
+        <w:rPr>
+          <w:color w:val="auto"/>
+        </w:rPr>
+      </w:pPr>
+    </w:p>
+    <w:p>
+      <w:pPr>
+        <w:pStyle w:val="normal"/>
+        <w:rPr>
+          <w:color w:val="auto"/>
+        </w:rPr>
+      </w:pPr>
+      <w:r>
+        <w:rPr>
+          <w:color w:val="auto"/>
+        </w:rPr>
+        <w:t>Tier1 Functional Safety Manager/Engineer</w:t>
+      </w:r>
+      <w:r>
+        <w:rPr>
+          <w:color w:val="auto"/>
+        </w:rPr>
+        <w:t>:Coordinate and document the component level planned safety activities at the following functional safety phases:concept phase and p</w:t>
+      </w:r>
+      <w:r>
+        <w:rPr>
+          <w:color w:val="auto"/>
+        </w:rPr>
+        <w:t xml:space="preserve">roduct development at the </w:t>
+      </w:r>
+      <w:r>
+        <w:rPr>
+          <w:color w:val="auto"/>
+        </w:rPr>
+        <w:t>sub-</w:t>
+      </w:r>
+      <w:r>
+        <w:rPr>
+          <w:color w:val="auto"/>
+        </w:rPr>
+        <w:t>system level</w:t>
+      </w:r>
+      <w:r>
+        <w:rPr>
+          <w:color w:val="auto"/>
+        </w:rPr>
+        <w:t xml:space="preserve"> and software level which is in compliance with the item level </w:t>
+      </w:r>
+      <w:r>
+        <w:rPr>
+          <w:color w:val="auto"/>
+        </w:rPr>
+        <w:t>planned and safety activities developed by OEM Functional Safety Manager/Engineer.</w:t>
+      </w:r>
+    </w:p>
+    <w:p>
+      <w:pPr>
+        <w:pStyle w:val="normal"/>
+        <w:rPr>
+          <w:color w:val="auto"/>
+        </w:rPr>
+      </w:pPr>
+    </w:p>
+    <w:p>
+      <w:pPr>
+        <w:pStyle w:val="normal"/>
+        <w:rPr>
+          <w:color w:val="auto"/>
+        </w:rPr>
+      </w:pPr>
+      <w:r>
+        <w:rPr>
+          <w:color w:val="auto"/>
+        </w:rPr>
+        <w:t>Safety Auditor:</w:t>
+      </w:r>
+      <w:r>
+        <w:rPr>
+          <w:color w:val="auto"/>
+        </w:rPr>
+        <w:t>Perform regular functional safety audits once every 2 months.</w:t>
+      </w:r>
+    </w:p>
+    <w:p>
+      <w:pPr>
+        <w:pStyle w:val="normal"/>
+        <w:rPr>
+          <w:color w:val="auto"/>
+        </w:rPr>
+      </w:pPr>
+    </w:p>
+    <w:p>
+      <w:pPr>
+        <w:pStyle w:val="normal"/>
+        <w:rPr>
+          <w:color w:val="auto"/>
+        </w:rPr>
+      </w:pPr>
+      <w:r>
+        <w:rPr>
+          <w:color w:val="auto"/>
+        </w:rPr>
+        <w:t>Safety Assessor:</w:t>
+      </w:r>
+      <w:r>
+        <w:rPr>
+          <w:color w:val="auto"/>
+        </w:rPr>
+        <w:t>Perform functional safety assessment at conclusion of functional safety activities.</w:t>
+      </w:r>
+    </w:p>
+    <w:p>
+      <w:pPr>
+        <w:pStyle w:val="normal"/>
+        <w:rPr>
+          <w:color w:val="auto"/>
+        </w:rPr>
+      </w:pPr>
+    </w:p>
+    <w:p>
+      <w:pPr>
         <w:pStyle w:val="1"/>
         <w:contextualSpacing w:val="0"/>
       </w:pPr>
-      <w:bookmarkStart w:id="21" w:name="_lllavvxrxrdy" w:colFirst="0" w:colLast="0"/>
-      <w:bookmarkEnd w:id="21"/>
+      <w:bookmarkStart w:id="22" w:name="_lllavvxrxrdy" w:colFirst="0" w:colLast="0"/>
+      <w:bookmarkEnd w:id="22"/>
       <w:r>
         <w:t>Confirmation Measures</w:t>
       </w:r>
@@ -4375,7 +4511,6 @@
           <w:b/>
           <w:color w:val="B7B7B7"/>
         </w:rPr>
-        <w:lastRenderedPageBreak/>
         <w:t>Please answer the following questions:</w:t>
       </w:r>
     </w:p>
@@ -4592,15 +4727,7 @@
         <w:rPr>
           <w:color w:val="auto"/>
         </w:rPr>
-        <w:t>Confirmation review:E</w:t>
-      </w:r>
-      <w:bookmarkStart w:id="22" w:name="_GoBack"/>
-      <w:bookmarkEnd w:id="22"/>
-      <w:r>
-        <w:rPr>
-          <w:color w:val="auto"/>
-        </w:rPr>
-        <w:t>nsure that the project complies with ISO 26262. As the product is designed and developed, an independent person would review the work to make sure ISO26262 is beign followed.</w:t>
+        <w:t>Confirmation review:Ensure that the project complies with ISO 26262. As the product is designed and developed, an independent person would review the work to make sure ISO26262 is beign followed.</w:t>
       </w:r>
     </w:p>
     <w:p>
@@ -4661,6 +4788,7 @@
         <w:pStyle w:val="normal"/>
       </w:pPr>
       <w:r>
+        <w:lastRenderedPageBreak/>
         <w:pict w14:anchorId="63FBF424">
           <v:rect id="_x0000_i1025" style="width:0;height:1.5pt" o:hralign="center" o:hrstd="t" o:hr="t" fillcolor="#a0a0a0" stroked="f"/>
         </w:pict>

</xml_diff>